<commit_message>
You have old tests in here. I don't know what you want me to do with the old tests that i re tested so i just pasted everything at the end.
</commit_message>
<xml_diff>
--- a/Milestone 2 Report.docx
+++ b/Milestone 2 Report.docx
@@ -131,8 +131,6 @@
     <w:p>
       <w:r>
         <w:tab/>
-      </w:r>
-      <w:r>
         <w:t>PUT Requests are handled in the same fashion as GET requests. The single point of entry through the handle method.</w:t>
       </w:r>
     </w:p>
@@ -145,8 +143,6 @@
     <w:p>
       <w:r>
         <w:tab/>
-      </w:r>
-      <w:r>
         <w:t>DELETE Requests are handled in the same fashion as GET requests. The single point of entry through the handle method.</w:t>
       </w:r>
     </w:p>
@@ -177,11 +173,35 @@
     <w:p>
       <w:r>
         <w:tab/>
-        <w:t xml:space="preserve">Each plugin specifies what servlets that it has at load time. Once the plugin is loaded, the servlets are requested from it. These servlets are registered by our server by using the configurable name of the plugin followed by the configurable name of the servlet. I.E. if we have a plugin named Log with developer specified name LogHandler and a servlet within that plugin of PostHandler registered as </w:t>
+        <w:t xml:space="preserve">Each plugin specifies what servlets that it has at load time. Once the plugin is loaded, the servlets are requested from it. These servlets are registered by our server by using the configurable name of the plugin followed by the configurable name of the servlet. I.E. if we have a plugin named Log with developer specified name </w:t>
+      </w:r>
+      <w:proofErr w:type="spellStart"/>
+      <w:r>
+        <w:t>LogHandler</w:t>
+      </w:r>
+      <w:proofErr w:type="spellEnd"/>
+      <w:r>
+        <w:t xml:space="preserve"> and a servlet within that plugin of </w:t>
+      </w:r>
+      <w:proofErr w:type="spellStart"/>
+      <w:r>
+        <w:t>PostHandler</w:t>
+      </w:r>
+      <w:proofErr w:type="spellEnd"/>
+      <w:r>
+        <w:t xml:space="preserve"> registered as </w:t>
       </w:r>
       <w:r>
         <w:lastRenderedPageBreak/>
-        <w:t>post by the developer then the servlet will be available at &lt;server path&gt;/LogHandler/post for clients. The name of the plugin and the servlets are managed by the developer that must implement the respective methods to return these names.</w:t>
+        <w:t>post by the developer then the servlet will be available at &lt;server path&gt;/</w:t>
+      </w:r>
+      <w:proofErr w:type="spellStart"/>
+      <w:r>
+        <w:t>LogHandler</w:t>
+      </w:r>
+      <w:proofErr w:type="spellEnd"/>
+      <w:r>
+        <w:t>/post for clients. The name of the plugin and the servlets are managed by the developer that must implement the respective methods to return these names.</w:t>
       </w:r>
     </w:p>
     <w:p>
@@ -277,8 +297,6 @@
       <w:r>
         <w:t>Testing Milestone 2</w:t>
       </w:r>
-      <w:bookmarkStart w:id="0" w:name="_GoBack"/>
-      <w:bookmarkEnd w:id="0"/>
       <w:r>
         <w:br w:type="page"/>
       </w:r>
@@ -1125,7 +1143,15 @@
     </w:p>
     <w:p>
       <w:r>
-        <w:t>Our post request implementation writes the body of the http message to disk. This means that when form encoded data is sent, it looks strange on disk.</w:t>
+        <w:t xml:space="preserve">Our post request implementation writes the body of the http message to disk. This means that when </w:t>
+      </w:r>
+      <w:proofErr w:type="gramStart"/>
+      <w:r>
+        <w:t>form encoded data</w:t>
+      </w:r>
+      <w:proofErr w:type="gramEnd"/>
+      <w:r>
+        <w:t xml:space="preserve"> is sent, it looks strange on disk.</w:t>
       </w:r>
     </w:p>
     <w:p/>
@@ -1506,7 +1532,15 @@
         <w:ind w:firstLine="720"/>
       </w:pPr>
       <w:r>
-        <w:t>Image After Upload:</w:t>
+        <w:t xml:space="preserve">Image </w:t>
+      </w:r>
+      <w:proofErr w:type="gramStart"/>
+      <w:r>
+        <w:t>After</w:t>
+      </w:r>
+      <w:proofErr w:type="gramEnd"/>
+      <w:r>
+        <w:t xml:space="preserve"> Upload:</w:t>
       </w:r>
     </w:p>
     <w:p>
@@ -2062,8 +2096,667 @@
       </w:r>
     </w:p>
     <w:p/>
+    <w:p/>
+    <w:p/>
+    <w:p/>
+    <w:p/>
+    <w:p/>
+    <w:p/>
+    <w:p/>
+    <w:p/>
+    <w:p/>
+    <w:p/>
+    <w:p/>
+    <w:p/>
+    <w:p/>
+    <w:p/>
+    <w:p/>
+    <w:p/>
+    <w:p/>
+    <w:p/>
+    <w:p/>
+    <w:p/>
+    <w:p/>
+    <w:p/>
+    <w:p/>
+    <w:p/>
+    <w:p>
+      <w:r>
+        <w:lastRenderedPageBreak/>
+        <w:t>New Stuff:</w:t>
+      </w:r>
+    </w:p>
+    <w:p>
+      <w:r>
+        <w:t>GET:</w:t>
+      </w:r>
+    </w:p>
+    <w:p>
+      <w:pPr>
+        <w:rPr>
+          <w:noProof/>
+        </w:rPr>
+      </w:pPr>
+      <w:r>
+        <w:rPr>
+          <w:noProof/>
+        </w:rPr>
+        <w:drawing>
+          <wp:inline distT="0" distB="0" distL="0" distR="0">
+            <wp:extent cx="4248150" cy="4029075"/>
+            <wp:effectExtent l="0" t="0" r="0" b="9525"/>
+            <wp:docPr id="34" name="Picture 34"/>
+            <wp:cNvGraphicFramePr>
+              <a:graphicFrameLocks xmlns:a="http://schemas.openxmlformats.org/drawingml/2006/main" noChangeAspect="1"/>
+            </wp:cNvGraphicFramePr>
+            <a:graphic xmlns:a="http://schemas.openxmlformats.org/drawingml/2006/main">
+              <a:graphicData uri="http://schemas.openxmlformats.org/drawingml/2006/picture">
+                <pic:pic xmlns:pic="http://schemas.openxmlformats.org/drawingml/2006/picture">
+                  <pic:nvPicPr>
+                    <pic:cNvPr id="0" name="Picture 3"/>
+                    <pic:cNvPicPr>
+                      <a:picLocks noChangeAspect="1" noChangeArrowheads="1"/>
+                    </pic:cNvPicPr>
+                  </pic:nvPicPr>
+                  <pic:blipFill>
+                    <a:blip r:embed="rId31">
+                      <a:extLst>
+                        <a:ext uri="{28A0092B-C50C-407E-A947-70E740481C1C}">
+                          <a14:useLocalDpi xmlns:a14="http://schemas.microsoft.com/office/drawing/2010/main" val="0"/>
+                        </a:ext>
+                      </a:extLst>
+                    </a:blip>
+                    <a:srcRect/>
+                    <a:stretch>
+                      <a:fillRect/>
+                    </a:stretch>
+                  </pic:blipFill>
+                  <pic:spPr bwMode="auto">
+                    <a:xfrm>
+                      <a:off x="0" y="0"/>
+                      <a:ext cx="4248150" cy="4029075"/>
+                    </a:xfrm>
+                    <a:prstGeom prst="rect">
+                      <a:avLst/>
+                    </a:prstGeom>
+                    <a:noFill/>
+                    <a:ln>
+                      <a:noFill/>
+                    </a:ln>
+                  </pic:spPr>
+                </pic:pic>
+              </a:graphicData>
+            </a:graphic>
+          </wp:inline>
+        </w:drawing>
+      </w:r>
+    </w:p>
+    <w:p>
+      <w:pPr>
+        <w:rPr>
+          <w:noProof/>
+        </w:rPr>
+      </w:pPr>
+      <w:r>
+        <w:rPr>
+          <w:noProof/>
+        </w:rPr>
+        <w:t>POST:</w:t>
+      </w:r>
+    </w:p>
+    <w:p>
+      <w:r>
+        <w:rPr>
+          <w:noProof/>
+        </w:rPr>
+        <w:drawing>
+          <wp:inline distT="0" distB="0" distL="0" distR="0">
+            <wp:extent cx="4162425" cy="3105150"/>
+            <wp:effectExtent l="0" t="0" r="9525" b="0"/>
+            <wp:docPr id="33" name="Picture 33"/>
+            <wp:cNvGraphicFramePr>
+              <a:graphicFrameLocks xmlns:a="http://schemas.openxmlformats.org/drawingml/2006/main" noChangeAspect="1"/>
+            </wp:cNvGraphicFramePr>
+            <a:graphic xmlns:a="http://schemas.openxmlformats.org/drawingml/2006/main">
+              <a:graphicData uri="http://schemas.openxmlformats.org/drawingml/2006/picture">
+                <pic:pic xmlns:pic="http://schemas.openxmlformats.org/drawingml/2006/picture">
+                  <pic:nvPicPr>
+                    <pic:cNvPr id="0" name="Picture 4"/>
+                    <pic:cNvPicPr>
+                      <a:picLocks noChangeAspect="1" noChangeArrowheads="1"/>
+                    </pic:cNvPicPr>
+                  </pic:nvPicPr>
+                  <pic:blipFill>
+                    <a:blip r:embed="rId32">
+                      <a:extLst>
+                        <a:ext uri="{28A0092B-C50C-407E-A947-70E740481C1C}">
+                          <a14:useLocalDpi xmlns:a14="http://schemas.microsoft.com/office/drawing/2010/main" val="0"/>
+                        </a:ext>
+                      </a:extLst>
+                    </a:blip>
+                    <a:srcRect/>
+                    <a:stretch>
+                      <a:fillRect/>
+                    </a:stretch>
+                  </pic:blipFill>
+                  <pic:spPr bwMode="auto">
+                    <a:xfrm>
+                      <a:off x="0" y="0"/>
+                      <a:ext cx="4162425" cy="3105150"/>
+                    </a:xfrm>
+                    <a:prstGeom prst="rect">
+                      <a:avLst/>
+                    </a:prstGeom>
+                    <a:noFill/>
+                    <a:ln>
+                      <a:noFill/>
+                    </a:ln>
+                  </pic:spPr>
+                </pic:pic>
+              </a:graphicData>
+            </a:graphic>
+          </wp:inline>
+        </w:drawing>
+      </w:r>
+    </w:p>
+    <w:p>
+      <w:r>
+        <w:t>PUT:</w:t>
+      </w:r>
+    </w:p>
+    <w:p>
+      <w:r>
+        <w:rPr>
+          <w:noProof/>
+        </w:rPr>
+        <w:lastRenderedPageBreak/>
+        <w:drawing>
+          <wp:inline distT="0" distB="0" distL="0" distR="0">
+            <wp:extent cx="4152900" cy="3114675"/>
+            <wp:effectExtent l="0" t="0" r="0" b="9525"/>
+            <wp:docPr id="32" name="Picture 32"/>
+            <wp:cNvGraphicFramePr>
+              <a:graphicFrameLocks xmlns:a="http://schemas.openxmlformats.org/drawingml/2006/main" noChangeAspect="1"/>
+            </wp:cNvGraphicFramePr>
+            <a:graphic xmlns:a="http://schemas.openxmlformats.org/drawingml/2006/main">
+              <a:graphicData uri="http://schemas.openxmlformats.org/drawingml/2006/picture">
+                <pic:pic xmlns:pic="http://schemas.openxmlformats.org/drawingml/2006/picture">
+                  <pic:nvPicPr>
+                    <pic:cNvPr id="0" name="Picture 5"/>
+                    <pic:cNvPicPr>
+                      <a:picLocks noChangeAspect="1" noChangeArrowheads="1"/>
+                    </pic:cNvPicPr>
+                  </pic:nvPicPr>
+                  <pic:blipFill>
+                    <a:blip r:embed="rId33">
+                      <a:extLst>
+                        <a:ext uri="{28A0092B-C50C-407E-A947-70E740481C1C}">
+                          <a14:useLocalDpi xmlns:a14="http://schemas.microsoft.com/office/drawing/2010/main" val="0"/>
+                        </a:ext>
+                      </a:extLst>
+                    </a:blip>
+                    <a:srcRect/>
+                    <a:stretch>
+                      <a:fillRect/>
+                    </a:stretch>
+                  </pic:blipFill>
+                  <pic:spPr bwMode="auto">
+                    <a:xfrm>
+                      <a:off x="0" y="0"/>
+                      <a:ext cx="4152900" cy="3114675"/>
+                    </a:xfrm>
+                    <a:prstGeom prst="rect">
+                      <a:avLst/>
+                    </a:prstGeom>
+                    <a:noFill/>
+                    <a:ln>
+                      <a:noFill/>
+                    </a:ln>
+                  </pic:spPr>
+                </pic:pic>
+              </a:graphicData>
+            </a:graphic>
+          </wp:inline>
+        </w:drawing>
+      </w:r>
+    </w:p>
+    <w:p>
+      <w:r>
+        <w:t>Delete:</w:t>
+      </w:r>
+    </w:p>
+    <w:p>
+      <w:r>
+        <w:rPr>
+          <w:noProof/>
+        </w:rPr>
+        <w:drawing>
+          <wp:inline distT="0" distB="0" distL="0" distR="0">
+            <wp:extent cx="4476750" cy="3324225"/>
+            <wp:effectExtent l="0" t="0" r="0" b="9525"/>
+            <wp:docPr id="31" name="Picture 31"/>
+            <wp:cNvGraphicFramePr>
+              <a:graphicFrameLocks xmlns:a="http://schemas.openxmlformats.org/drawingml/2006/main" noChangeAspect="1"/>
+            </wp:cNvGraphicFramePr>
+            <a:graphic xmlns:a="http://schemas.openxmlformats.org/drawingml/2006/main">
+              <a:graphicData uri="http://schemas.openxmlformats.org/drawingml/2006/picture">
+                <pic:pic xmlns:pic="http://schemas.openxmlformats.org/drawingml/2006/picture">
+                  <pic:nvPicPr>
+                    <pic:cNvPr id="0" name="Picture 6"/>
+                    <pic:cNvPicPr>
+                      <a:picLocks noChangeAspect="1" noChangeArrowheads="1"/>
+                    </pic:cNvPicPr>
+                  </pic:nvPicPr>
+                  <pic:blipFill>
+                    <a:blip r:embed="rId34">
+                      <a:extLst>
+                        <a:ext uri="{28A0092B-C50C-407E-A947-70E740481C1C}">
+                          <a14:useLocalDpi xmlns:a14="http://schemas.microsoft.com/office/drawing/2010/main" val="0"/>
+                        </a:ext>
+                      </a:extLst>
+                    </a:blip>
+                    <a:srcRect/>
+                    <a:stretch>
+                      <a:fillRect/>
+                    </a:stretch>
+                  </pic:blipFill>
+                  <pic:spPr bwMode="auto">
+                    <a:xfrm>
+                      <a:off x="0" y="0"/>
+                      <a:ext cx="4476750" cy="3324225"/>
+                    </a:xfrm>
+                    <a:prstGeom prst="rect">
+                      <a:avLst/>
+                    </a:prstGeom>
+                    <a:noFill/>
+                    <a:ln>
+                      <a:noFill/>
+                    </a:ln>
+                  </pic:spPr>
+                </pic:pic>
+              </a:graphicData>
+            </a:graphic>
+          </wp:inline>
+        </w:drawing>
+      </w:r>
+    </w:p>
+    <w:p>
+      <w:r>
+        <w:t>Parrot:</w:t>
+      </w:r>
+    </w:p>
+    <w:p>
+      <w:r>
+        <w:rPr>
+          <w:noProof/>
+        </w:rPr>
+        <w:lastRenderedPageBreak/>
+        <w:drawing>
+          <wp:inline distT="0" distB="0" distL="0" distR="0">
+            <wp:extent cx="4410075" cy="3343275"/>
+            <wp:effectExtent l="0" t="0" r="9525" b="9525"/>
+            <wp:docPr id="30" name="Picture 30"/>
+            <wp:cNvGraphicFramePr>
+              <a:graphicFrameLocks xmlns:a="http://schemas.openxmlformats.org/drawingml/2006/main" noChangeAspect="1"/>
+            </wp:cNvGraphicFramePr>
+            <a:graphic xmlns:a="http://schemas.openxmlformats.org/drawingml/2006/main">
+              <a:graphicData uri="http://schemas.openxmlformats.org/drawingml/2006/picture">
+                <pic:pic xmlns:pic="http://schemas.openxmlformats.org/drawingml/2006/picture">
+                  <pic:nvPicPr>
+                    <pic:cNvPr id="0" name="Picture 7"/>
+                    <pic:cNvPicPr>
+                      <a:picLocks noChangeAspect="1" noChangeArrowheads="1"/>
+                    </pic:cNvPicPr>
+                  </pic:nvPicPr>
+                  <pic:blipFill>
+                    <a:blip r:embed="rId35">
+                      <a:extLst>
+                        <a:ext uri="{28A0092B-C50C-407E-A947-70E740481C1C}">
+                          <a14:useLocalDpi xmlns:a14="http://schemas.microsoft.com/office/drawing/2010/main" val="0"/>
+                        </a:ext>
+                      </a:extLst>
+                    </a:blip>
+                    <a:srcRect/>
+                    <a:stretch>
+                      <a:fillRect/>
+                    </a:stretch>
+                  </pic:blipFill>
+                  <pic:spPr bwMode="auto">
+                    <a:xfrm>
+                      <a:off x="0" y="0"/>
+                      <a:ext cx="4410075" cy="3343275"/>
+                    </a:xfrm>
+                    <a:prstGeom prst="rect">
+                      <a:avLst/>
+                    </a:prstGeom>
+                    <a:noFill/>
+                    <a:ln>
+                      <a:noFill/>
+                    </a:ln>
+                  </pic:spPr>
+                </pic:pic>
+              </a:graphicData>
+            </a:graphic>
+          </wp:inline>
+        </w:drawing>
+      </w:r>
+    </w:p>
+    <w:p>
+      <w:r>
+        <w:t xml:space="preserve">Parrot with </w:t>
+      </w:r>
+      <w:proofErr w:type="spellStart"/>
+      <w:r>
+        <w:t>non post</w:t>
+      </w:r>
+      <w:proofErr w:type="spellEnd"/>
+      <w:r>
+        <w:t>:</w:t>
+      </w:r>
+    </w:p>
+    <w:p>
+      <w:r>
+        <w:rPr>
+          <w:noProof/>
+        </w:rPr>
+        <w:drawing>
+          <wp:inline distT="0" distB="0" distL="0" distR="0">
+            <wp:extent cx="4391025" cy="3048000"/>
+            <wp:effectExtent l="0" t="0" r="9525" b="0"/>
+            <wp:docPr id="27" name="Picture 27"/>
+            <wp:cNvGraphicFramePr>
+              <a:graphicFrameLocks xmlns:a="http://schemas.openxmlformats.org/drawingml/2006/main" noChangeAspect="1"/>
+            </wp:cNvGraphicFramePr>
+            <a:graphic xmlns:a="http://schemas.openxmlformats.org/drawingml/2006/main">
+              <a:graphicData uri="http://schemas.openxmlformats.org/drawingml/2006/picture">
+                <pic:pic xmlns:pic="http://schemas.openxmlformats.org/drawingml/2006/picture">
+                  <pic:nvPicPr>
+                    <pic:cNvPr id="0" name="Picture 8"/>
+                    <pic:cNvPicPr>
+                      <a:picLocks noChangeAspect="1" noChangeArrowheads="1"/>
+                    </pic:cNvPicPr>
+                  </pic:nvPicPr>
+                  <pic:blipFill>
+                    <a:blip r:embed="rId36">
+                      <a:extLst>
+                        <a:ext uri="{28A0092B-C50C-407E-A947-70E740481C1C}">
+                          <a14:useLocalDpi xmlns:a14="http://schemas.microsoft.com/office/drawing/2010/main" val="0"/>
+                        </a:ext>
+                      </a:extLst>
+                    </a:blip>
+                    <a:srcRect/>
+                    <a:stretch>
+                      <a:fillRect/>
+                    </a:stretch>
+                  </pic:blipFill>
+                  <pic:spPr bwMode="auto">
+                    <a:xfrm>
+                      <a:off x="0" y="0"/>
+                      <a:ext cx="4391025" cy="3048000"/>
+                    </a:xfrm>
+                    <a:prstGeom prst="rect">
+                      <a:avLst/>
+                    </a:prstGeom>
+                    <a:noFill/>
+                    <a:ln>
+                      <a:noFill/>
+                    </a:ln>
+                  </pic:spPr>
+                </pic:pic>
+              </a:graphicData>
+            </a:graphic>
+          </wp:inline>
+        </w:drawing>
+      </w:r>
+    </w:p>
+    <w:p>
+      <w:r>
+        <w:t>Data/fill:</w:t>
+      </w:r>
+    </w:p>
+    <w:p>
+      <w:r>
+        <w:rPr>
+          <w:noProof/>
+        </w:rPr>
+        <w:lastRenderedPageBreak/>
+        <w:drawing>
+          <wp:inline distT="0" distB="0" distL="0" distR="0">
+            <wp:extent cx="4305300" cy="3848100"/>
+            <wp:effectExtent l="0" t="0" r="0" b="0"/>
+            <wp:docPr id="25" name="Picture 25"/>
+            <wp:cNvGraphicFramePr>
+              <a:graphicFrameLocks xmlns:a="http://schemas.openxmlformats.org/drawingml/2006/main" noChangeAspect="1"/>
+            </wp:cNvGraphicFramePr>
+            <a:graphic xmlns:a="http://schemas.openxmlformats.org/drawingml/2006/main">
+              <a:graphicData uri="http://schemas.openxmlformats.org/drawingml/2006/picture">
+                <pic:pic xmlns:pic="http://schemas.openxmlformats.org/drawingml/2006/picture">
+                  <pic:nvPicPr>
+                    <pic:cNvPr id="0" name="Picture 9"/>
+                    <pic:cNvPicPr>
+                      <a:picLocks noChangeAspect="1" noChangeArrowheads="1"/>
+                    </pic:cNvPicPr>
+                  </pic:nvPicPr>
+                  <pic:blipFill>
+                    <a:blip r:embed="rId37">
+                      <a:extLst>
+                        <a:ext uri="{28A0092B-C50C-407E-A947-70E740481C1C}">
+                          <a14:useLocalDpi xmlns:a14="http://schemas.microsoft.com/office/drawing/2010/main" val="0"/>
+                        </a:ext>
+                      </a:extLst>
+                    </a:blip>
+                    <a:srcRect/>
+                    <a:stretch>
+                      <a:fillRect/>
+                    </a:stretch>
+                  </pic:blipFill>
+                  <pic:spPr bwMode="auto">
+                    <a:xfrm>
+                      <a:off x="0" y="0"/>
+                      <a:ext cx="4305300" cy="3848100"/>
+                    </a:xfrm>
+                    <a:prstGeom prst="rect">
+                      <a:avLst/>
+                    </a:prstGeom>
+                    <a:noFill/>
+                    <a:ln>
+                      <a:noFill/>
+                    </a:ln>
+                  </pic:spPr>
+                </pic:pic>
+              </a:graphicData>
+            </a:graphic>
+          </wp:inline>
+        </w:drawing>
+      </w:r>
+    </w:p>
+    <w:p>
+      <w:r>
+        <w:t>Data/fill with post:</w:t>
+      </w:r>
+    </w:p>
+    <w:p>
+      <w:r>
+        <w:rPr>
+          <w:noProof/>
+        </w:rPr>
+        <w:drawing>
+          <wp:inline distT="0" distB="0" distL="0" distR="0">
+            <wp:extent cx="4238625" cy="3105150"/>
+            <wp:effectExtent l="0" t="0" r="9525" b="0"/>
+            <wp:docPr id="22" name="Picture 22"/>
+            <wp:cNvGraphicFramePr>
+              <a:graphicFrameLocks xmlns:a="http://schemas.openxmlformats.org/drawingml/2006/main" noChangeAspect="1"/>
+            </wp:cNvGraphicFramePr>
+            <a:graphic xmlns:a="http://schemas.openxmlformats.org/drawingml/2006/main">
+              <a:graphicData uri="http://schemas.openxmlformats.org/drawingml/2006/picture">
+                <pic:pic xmlns:pic="http://schemas.openxmlformats.org/drawingml/2006/picture">
+                  <pic:nvPicPr>
+                    <pic:cNvPr id="0" name="Picture 10"/>
+                    <pic:cNvPicPr>
+                      <a:picLocks noChangeAspect="1" noChangeArrowheads="1"/>
+                    </pic:cNvPicPr>
+                  </pic:nvPicPr>
+                  <pic:blipFill>
+                    <a:blip r:embed="rId38">
+                      <a:extLst>
+                        <a:ext uri="{28A0092B-C50C-407E-A947-70E740481C1C}">
+                          <a14:useLocalDpi xmlns:a14="http://schemas.microsoft.com/office/drawing/2010/main" val="0"/>
+                        </a:ext>
+                      </a:extLst>
+                    </a:blip>
+                    <a:srcRect/>
+                    <a:stretch>
+                      <a:fillRect/>
+                    </a:stretch>
+                  </pic:blipFill>
+                  <pic:spPr bwMode="auto">
+                    <a:xfrm>
+                      <a:off x="0" y="0"/>
+                      <a:ext cx="4238625" cy="3105150"/>
+                    </a:xfrm>
+                    <a:prstGeom prst="rect">
+                      <a:avLst/>
+                    </a:prstGeom>
+                    <a:noFill/>
+                    <a:ln>
+                      <a:noFill/>
+                    </a:ln>
+                  </pic:spPr>
+                </pic:pic>
+              </a:graphicData>
+            </a:graphic>
+          </wp:inline>
+        </w:drawing>
+      </w:r>
+    </w:p>
+    <w:p>
+      <w:r>
+        <w:t>Data/log:</w:t>
+      </w:r>
+    </w:p>
+    <w:p>
+      <w:r>
+        <w:rPr>
+          <w:noProof/>
+        </w:rPr>
+        <w:lastRenderedPageBreak/>
+        <w:drawing>
+          <wp:inline distT="0" distB="0" distL="0" distR="0">
+            <wp:extent cx="4048125" cy="2847975"/>
+            <wp:effectExtent l="0" t="0" r="9525" b="9525"/>
+            <wp:docPr id="13" name="Picture 13"/>
+            <wp:cNvGraphicFramePr>
+              <a:graphicFrameLocks xmlns:a="http://schemas.openxmlformats.org/drawingml/2006/main" noChangeAspect="1"/>
+            </wp:cNvGraphicFramePr>
+            <a:graphic xmlns:a="http://schemas.openxmlformats.org/drawingml/2006/main">
+              <a:graphicData uri="http://schemas.openxmlformats.org/drawingml/2006/picture">
+                <pic:pic xmlns:pic="http://schemas.openxmlformats.org/drawingml/2006/picture">
+                  <pic:nvPicPr>
+                    <pic:cNvPr id="0" name="Picture 11"/>
+                    <pic:cNvPicPr>
+                      <a:picLocks noChangeAspect="1" noChangeArrowheads="1"/>
+                    </pic:cNvPicPr>
+                  </pic:nvPicPr>
+                  <pic:blipFill>
+                    <a:blip r:embed="rId39">
+                      <a:extLst>
+                        <a:ext uri="{28A0092B-C50C-407E-A947-70E740481C1C}">
+                          <a14:useLocalDpi xmlns:a14="http://schemas.microsoft.com/office/drawing/2010/main" val="0"/>
+                        </a:ext>
+                      </a:extLst>
+                    </a:blip>
+                    <a:srcRect/>
+                    <a:stretch>
+                      <a:fillRect/>
+                    </a:stretch>
+                  </pic:blipFill>
+                  <pic:spPr bwMode="auto">
+                    <a:xfrm>
+                      <a:off x="0" y="0"/>
+                      <a:ext cx="4048125" cy="2847975"/>
+                    </a:xfrm>
+                    <a:prstGeom prst="rect">
+                      <a:avLst/>
+                    </a:prstGeom>
+                    <a:noFill/>
+                    <a:ln>
+                      <a:noFill/>
+                    </a:ln>
+                  </pic:spPr>
+                </pic:pic>
+              </a:graphicData>
+            </a:graphic>
+          </wp:inline>
+        </w:drawing>
+      </w:r>
+    </w:p>
+    <w:p>
+      <w:r>
+        <w:t>Data/log non get:</w:t>
+      </w:r>
+    </w:p>
+    <w:p>
+      <w:r>
+        <w:rPr>
+          <w:noProof/>
+        </w:rPr>
+        <w:drawing>
+          <wp:inline distT="0" distB="0" distL="0" distR="0">
+            <wp:extent cx="4210050" cy="3257550"/>
+            <wp:effectExtent l="0" t="0" r="0" b="0"/>
+            <wp:docPr id="7" name="Picture 7"/>
+            <wp:cNvGraphicFramePr>
+              <a:graphicFrameLocks xmlns:a="http://schemas.openxmlformats.org/drawingml/2006/main" noChangeAspect="1"/>
+            </wp:cNvGraphicFramePr>
+            <a:graphic xmlns:a="http://schemas.openxmlformats.org/drawingml/2006/main">
+              <a:graphicData uri="http://schemas.openxmlformats.org/drawingml/2006/picture">
+                <pic:pic xmlns:pic="http://schemas.openxmlformats.org/drawingml/2006/picture">
+                  <pic:nvPicPr>
+                    <pic:cNvPr id="0" name="Picture 12"/>
+                    <pic:cNvPicPr>
+                      <a:picLocks noChangeAspect="1" noChangeArrowheads="1"/>
+                    </pic:cNvPicPr>
+                  </pic:nvPicPr>
+                  <pic:blipFill>
+                    <a:blip r:embed="rId40">
+                      <a:extLst>
+                        <a:ext uri="{28A0092B-C50C-407E-A947-70E740481C1C}">
+                          <a14:useLocalDpi xmlns:a14="http://schemas.microsoft.com/office/drawing/2010/main" val="0"/>
+                        </a:ext>
+                      </a:extLst>
+                    </a:blip>
+                    <a:srcRect/>
+                    <a:stretch>
+                      <a:fillRect/>
+                    </a:stretch>
+                  </pic:blipFill>
+                  <pic:spPr bwMode="auto">
+                    <a:xfrm>
+                      <a:off x="0" y="0"/>
+                      <a:ext cx="4210050" cy="3257550"/>
+                    </a:xfrm>
+                    <a:prstGeom prst="rect">
+                      <a:avLst/>
+                    </a:prstGeom>
+                    <a:noFill/>
+                    <a:ln>
+                      <a:noFill/>
+                    </a:ln>
+                  </pic:spPr>
+                </pic:pic>
+              </a:graphicData>
+            </a:graphic>
+          </wp:inline>
+        </w:drawing>
+      </w:r>
+    </w:p>
+    <w:p>
+      <w:bookmarkStart w:id="0" w:name="_GoBack"/>
+      <w:bookmarkEnd w:id="0"/>
+    </w:p>
     <w:sectPr>
-      <w:headerReference w:type="first" r:id="rId31"/>
+      <w:headerReference w:type="first" r:id="rId41"/>
       <w:pgSz w:w="12240" w:h="15840"/>
       <w:pgMar w:top="1440" w:right="1440" w:bottom="1440" w:left="1440" w:header="720" w:footer="720" w:gutter="0"/>
       <w:cols w:space="720"/>

</xml_diff>